<commit_message>
Forgot something, changed and fixed SSU
</commit_message>
<xml_diff>
--- a/PROJECT_DOCS/2. SSU dokumenti/Word dokumenti/SSU_7.2_Registrovanje_Moderatora.docx
+++ b/PROJECT_DOCS/2. SSU dokumenti/Word dokumenti/SSU_7.2_Registrovanje_Moderatora.docx
@@ -1,6 +1,6 @@
 
 <file path=word/document.xml><?xml version="1.0" encoding="utf-8"?>
-<w:document xmlns:wpc="http://schemas.microsoft.com/office/word/2010/wordprocessingCanvas" xmlns:cx="http://schemas.microsoft.com/office/drawing/2014/chartex" xmlns:cx1="http://schemas.microsoft.com/office/drawing/2015/9/8/chartex" xmlns:cx2="http://schemas.microsoft.com/office/drawing/2015/10/21/chartex" xmlns:cx3="http://schemas.microsoft.com/office/drawing/2016/5/9/chartex" xmlns:cx4="http://schemas.microsoft.com/office/drawing/2016/5/10/chartex" xmlns:cx5="http://schemas.microsoft.com/office/drawing/2016/5/11/chartex" xmlns:cx6="http://schemas.microsoft.com/office/drawing/2016/5/12/chartex" xmlns:cx7="http://schemas.microsoft.com/office/drawing/2016/5/13/chartex" xmlns:cx8="http://schemas.microsoft.com/office/drawing/2016/5/14/chartex" xmlns:mc="http://schemas.openxmlformats.org/markup-compatibility/2006" xmlns:aink="http://schemas.microsoft.com/office/drawing/2016/ink" xmlns:am3d="http://schemas.microsoft.com/office/drawing/2017/model3d" xmlns:o="urn:schemas-microsoft-com:office:office" xmlns:r="http://schemas.openxmlformats.org/officeDocument/2006/relationships" xmlns:m="http://schemas.openxmlformats.org/officeDocument/2006/math" xmlns:v="urn:schemas-microsoft-com:vml" xmlns:wp14="http://schemas.microsoft.com/office/word/2010/wordprocessingDrawing" xmlns:wp="http://schemas.openxmlformats.org/drawingml/2006/wordprocessingDrawing" xmlns:w10="urn:schemas-microsoft-com:office:word" xmlns:w="http://schemas.openxmlformats.org/wordprocessingml/2006/main" xmlns:w14="http://schemas.microsoft.com/office/word/2010/wordml" xmlns:w15="http://schemas.microsoft.com/office/word/2012/wordml" xmlns:w16cid="http://schemas.microsoft.com/office/word/2016/wordml/cid" xmlns:w16se="http://schemas.microsoft.com/office/word/2015/wordml/symex" xmlns:wpg="http://schemas.microsoft.com/office/word/2010/wordprocessingGroup" xmlns:wpi="http://schemas.microsoft.com/office/word/2010/wordprocessingInk" xmlns:wne="http://schemas.microsoft.com/office/word/2006/wordml" xmlns:wps="http://schemas.microsoft.com/office/word/2010/wordprocessingShape" mc:Ignorable="w14 w15 w16se w16cid wp14">
+<w:document xmlns:wpc="http://schemas.microsoft.com/office/word/2010/wordprocessingCanvas" xmlns:cx="http://schemas.microsoft.com/office/drawing/2014/chartex" xmlns:cx1="http://schemas.microsoft.com/office/drawing/2015/9/8/chartex" xmlns:cx2="http://schemas.microsoft.com/office/drawing/2015/10/21/chartex" xmlns:cx3="http://schemas.microsoft.com/office/drawing/2016/5/9/chartex" xmlns:cx4="http://schemas.microsoft.com/office/drawing/2016/5/10/chartex" xmlns:cx5="http://schemas.microsoft.com/office/drawing/2016/5/11/chartex" xmlns:cx6="http://schemas.microsoft.com/office/drawing/2016/5/12/chartex" xmlns:cx7="http://schemas.microsoft.com/office/drawing/2016/5/13/chartex" xmlns:cx8="http://schemas.microsoft.com/office/drawing/2016/5/14/chartex" xmlns:mc="http://schemas.openxmlformats.org/markup-compatibility/2006" xmlns:aink="http://schemas.microsoft.com/office/drawing/2016/ink" xmlns:am3d="http://schemas.microsoft.com/office/drawing/2017/model3d" xmlns:o="urn:schemas-microsoft-com:office:office" xmlns:r="http://schemas.openxmlformats.org/officeDocument/2006/relationships" xmlns:m="http://schemas.openxmlformats.org/officeDocument/2006/math" xmlns:v="urn:schemas-microsoft-com:vml" xmlns:wp14="http://schemas.microsoft.com/office/word/2010/wordprocessingDrawing" xmlns:wp="http://schemas.openxmlformats.org/drawingml/2006/wordprocessingDrawing" xmlns:w10="urn:schemas-microsoft-com:office:word" xmlns:w="http://schemas.openxmlformats.org/wordprocessingml/2006/main" xmlns:w14="http://schemas.microsoft.com/office/word/2010/wordml" xmlns:w15="http://schemas.microsoft.com/office/word/2012/wordml" xmlns:w16cex="http://schemas.microsoft.com/office/word/2018/wordml/cex" xmlns:w16cid="http://schemas.microsoft.com/office/word/2016/wordml/cid" xmlns:w16="http://schemas.microsoft.com/office/word/2018/wordml" xmlns:w16se="http://schemas.microsoft.com/office/word/2015/wordml/symex" xmlns:wpg="http://schemas.microsoft.com/office/word/2010/wordprocessingGroup" xmlns:wpi="http://schemas.microsoft.com/office/word/2010/wordprocessingInk" xmlns:wne="http://schemas.microsoft.com/office/word/2006/wordml" xmlns:wps="http://schemas.microsoft.com/office/word/2010/wordprocessingShape" mc:Ignorable="w14 w15 w16se w16cid w16 w16cex wp14">
   <w:body>
     <w:p>
       <w:pPr>
@@ -199,7 +199,17 @@
           <w:szCs w:val="40"/>
           <w:lang w:val="sr-Latn-RS"/>
         </w:rPr>
-        <w:t>Verzija 1.0</w:t>
+        <w:t>Verzija 1.</w:t>
+      </w:r>
+      <w:r>
+        <w:rPr>
+          <w:b/>
+          <w:bCs/>
+          <w:sz w:val="40"/>
+          <w:szCs w:val="40"/>
+          <w:lang w:val="sr-Latn-RS"/>
+        </w:rPr>
+        <w:t>2</w:t>
       </w:r>
     </w:p>
     <w:p>
@@ -548,11 +558,17 @@
             <w:pPr>
               <w:jc w:val="center"/>
               <w:rPr>
-                <w:sz w:val="28"/>
-                <w:szCs w:val="28"/>
+                <w:szCs w:val="22"/>
                 <w:lang w:val="sr-Latn-RS"/>
               </w:rPr>
             </w:pPr>
+            <w:r>
+              <w:rPr>
+                <w:szCs w:val="22"/>
+                <w:lang w:val="sr-Latn-RS"/>
+              </w:rPr>
+              <w:t>6.5.2020.</w:t>
+            </w:r>
           </w:p>
         </w:tc>
         <w:tc>
@@ -563,11 +579,17 @@
             <w:pPr>
               <w:jc w:val="center"/>
               <w:rPr>
-                <w:sz w:val="28"/>
-                <w:szCs w:val="28"/>
+                <w:szCs w:val="22"/>
                 <w:lang w:val="sr-Latn-RS"/>
               </w:rPr>
             </w:pPr>
+            <w:r>
+              <w:rPr>
+                <w:szCs w:val="22"/>
+                <w:lang w:val="sr-Latn-RS"/>
+              </w:rPr>
+              <w:t>1.2</w:t>
+            </w:r>
           </w:p>
         </w:tc>
         <w:tc>
@@ -578,11 +600,22 @@
             <w:pPr>
               <w:jc w:val="center"/>
               <w:rPr>
-                <w:sz w:val="28"/>
-                <w:szCs w:val="28"/>
+                <w:szCs w:val="22"/>
+              </w:rPr>
+            </w:pPr>
+            <w:r>
+              <w:rPr>
+                <w:szCs w:val="22"/>
                 <w:lang w:val="sr-Latn-RS"/>
               </w:rPr>
-            </w:pPr>
+              <w:t xml:space="preserve">Dodata stavka 1.6 u stavci 2.2.1 </w:t>
+            </w:r>
+            <w:r>
+              <w:rPr>
+                <w:szCs w:val="22"/>
+              </w:rPr>
+              <w:t>&gt; 1.</w:t>
+            </w:r>
           </w:p>
         </w:tc>
         <w:tc>
@@ -593,11 +626,17 @@
             <w:pPr>
               <w:jc w:val="center"/>
               <w:rPr>
-                <w:sz w:val="28"/>
-                <w:szCs w:val="28"/>
+                <w:szCs w:val="22"/>
                 <w:lang w:val="sr-Latn-RS"/>
               </w:rPr>
             </w:pPr>
+            <w:r>
+              <w:rPr>
+                <w:szCs w:val="22"/>
+                <w:lang w:val="sr-Latn-RS"/>
+              </w:rPr>
+              <w:t>Stefan Teslić</w:t>
+            </w:r>
           </w:p>
         </w:tc>
       </w:tr>
@@ -2618,12 +2657,18 @@
             <w:r>
               <w:t>mati</w:t>
             </w:r>
+            <w:r>
+              <w:rPr>
+                <w:lang w:val="sr-Latn-RS"/>
+              </w:rPr>
+              <w:t>čni</w:t>
+            </w:r>
             <w:proofErr w:type="spellEnd"/>
             <w:r>
               <w:rPr>
                 <w:lang w:val="sr-Latn-RS"/>
               </w:rPr>
-              <w:t>čni broj.</w:t>
+              <w:t xml:space="preserve"> broj.</w:t>
             </w:r>
           </w:p>
         </w:tc>
@@ -3203,42 +3248,8 @@
           <w:iCs/>
           <w:lang w:val="sr-Latn-RS"/>
         </w:rPr>
-        <w:t>đu „</w:t>
-      </w:r>
-      <w:r>
-        <w:rPr>
-          <w:i/>
-          <w:iCs/>
-          <w:lang w:val="sr-Latn-RS"/>
-        </w:rPr>
-        <w:t>obicne</w:t>
-      </w:r>
-      <w:r>
-        <w:rPr>
-          <w:i/>
-          <w:iCs/>
-          <w:lang w:val="sr-Latn-RS"/>
-        </w:rPr>
-        <w:t>“ i „</w:t>
-      </w:r>
-      <w:r>
-        <w:rPr>
-          <w:i/>
-          <w:iCs/>
-          <w:lang w:val="sr-Latn-RS"/>
-        </w:rPr>
-        <w:t>svi tipovi</w:t>
-      </w:r>
-      <w:r>
-        <w:rPr>
-          <w:i/>
-          <w:iCs/>
-          <w:lang w:val="sr-Latn-RS"/>
-        </w:rPr>
-        <w:t>“, „obicne“ je čekirano po default-u)</w:t>
-      </w:r>
-      <w:bookmarkStart w:id="9" w:name="_GoBack"/>
-      <w:bookmarkEnd w:id="9"/>
+        <w:t>đu „obicne“ i „svi tipovi“, „obicne“ je čekirano po default-u)</w:t>
+      </w:r>
     </w:p>
     <w:p>
       <w:pPr>
@@ -3286,8 +3297,13 @@
       </w:r>
       <w:proofErr w:type="spellEnd"/>
       <w:r>
-        <w:t xml:space="preserve"> broj</w:t>
-      </w:r>
+        <w:t xml:space="preserve"> </w:t>
+      </w:r>
+      <w:proofErr w:type="spellStart"/>
+      <w:r>
+        <w:t>broj</w:t>
+      </w:r>
+      <w:proofErr w:type="spellEnd"/>
       <w:r>
         <w:t xml:space="preserve"> </w:t>
       </w:r>
@@ -3461,8 +3477,21 @@
           <w:numId w:val="4"/>
         </w:numPr>
       </w:pPr>
-      <w:r>
-        <w:t xml:space="preserve">Nakon unosi </w:t>
+      <w:proofErr w:type="spellStart"/>
+      <w:r>
+        <w:t>Nakon</w:t>
+      </w:r>
+      <w:proofErr w:type="spellEnd"/>
+      <w:r>
+        <w:t xml:space="preserve"> </w:t>
+      </w:r>
+      <w:proofErr w:type="spellStart"/>
+      <w:r>
+        <w:t>unosi</w:t>
+      </w:r>
+      <w:proofErr w:type="spellEnd"/>
+      <w:r>
+        <w:t xml:space="preserve"> </w:t>
       </w:r>
       <w:proofErr w:type="spellStart"/>
       <w:r>
@@ -3679,7 +3708,7 @@
           <w:lang w:val="de-DE"/>
         </w:rPr>
       </w:pPr>
-      <w:bookmarkStart w:id="10" w:name="_Toc33523204"/>
+      <w:bookmarkStart w:id="9" w:name="_Toc33523204"/>
       <w:r>
         <w:rPr>
           <w:lang w:val="de-DE"/>
@@ -3692,7 +3721,7 @@
         </w:rPr>
         <w:t xml:space="preserve"> sa unetim kredencijalima postoji</w:t>
       </w:r>
-      <w:bookmarkEnd w:id="10"/>
+      <w:bookmarkEnd w:id="9"/>
     </w:p>
     <w:p>
       <w:pPr>
@@ -3771,11 +3800,16 @@
           <w:numId w:val="6"/>
         </w:numPr>
       </w:pPr>
-      <w:r>
-        <w:t xml:space="preserve">Sistem </w:t>
-      </w:r>
       <w:proofErr w:type="spellStart"/>
       <w:r>
+        <w:t>Sistem</w:t>
+      </w:r>
+      <w:proofErr w:type="spellEnd"/>
+      <w:r>
+        <w:t xml:space="preserve"> </w:t>
+      </w:r>
+      <w:proofErr w:type="spellStart"/>
+      <w:r>
         <w:t>vraća</w:t>
       </w:r>
       <w:proofErr w:type="spellEnd"/>
@@ -3836,10 +3870,18 @@
       </w:r>
       <w:proofErr w:type="spellEnd"/>
       <w:r>
-        <w:t xml:space="preserve"> neki </w:t>
+        <w:t xml:space="preserve"> </w:t>
       </w:r>
       <w:proofErr w:type="spellStart"/>
       <w:r>
+        <w:t>neki</w:t>
+      </w:r>
+      <w:proofErr w:type="spellEnd"/>
+      <w:r>
+        <w:t xml:space="preserve"> </w:t>
+      </w:r>
+      <w:proofErr w:type="spellStart"/>
+      <w:r>
         <w:t>kredencijali</w:t>
       </w:r>
       <w:proofErr w:type="spellEnd"/>
@@ -3900,8 +3942,13 @@
       <w:r>
         <w:br/>
       </w:r>
-      <w:r>
-        <w:t xml:space="preserve">Sistem </w:t>
+      <w:proofErr w:type="spellStart"/>
+      <w:r>
+        <w:t>Sistem</w:t>
+      </w:r>
+      <w:proofErr w:type="spellEnd"/>
+      <w:r>
+        <w:t xml:space="preserve"> </w:t>
       </w:r>
       <w:proofErr w:type="spellStart"/>
       <w:r>
@@ -4014,7 +4061,7 @@
           <w:lang w:val="de-DE"/>
         </w:rPr>
       </w:pPr>
-      <w:bookmarkStart w:id="11" w:name="_Toc33523205"/>
+      <w:bookmarkStart w:id="10" w:name="_Toc33523205"/>
       <w:r>
         <w:rPr>
           <w:lang w:val="de-DE"/>
@@ -4027,7 +4074,7 @@
         </w:rPr>
         <w:t>unosi elektronsku poštu u neodgovarajućem obliku</w:t>
       </w:r>
-      <w:bookmarkEnd w:id="11"/>
+      <w:bookmarkEnd w:id="10"/>
     </w:p>
     <w:p>
       <w:pPr>
@@ -4076,7 +4123,7 @@
           <w:lang w:val="de-DE"/>
         </w:rPr>
       </w:pPr>
-      <w:bookmarkStart w:id="12" w:name="_Toc33523206"/>
+      <w:bookmarkStart w:id="11" w:name="_Toc33523206"/>
       <w:r>
         <w:rPr>
           <w:lang w:val="de-DE"/>
@@ -4095,7 +4142,7 @@
         </w:rPr>
         <w:t>iše polja</w:t>
       </w:r>
-      <w:bookmarkEnd w:id="12"/>
+      <w:bookmarkEnd w:id="11"/>
     </w:p>
     <w:p>
       <w:pPr>
@@ -4150,7 +4197,7 @@
           <w:lang w:val="de-DE"/>
         </w:rPr>
       </w:pPr>
-      <w:bookmarkStart w:id="13" w:name="_Toc33523207"/>
+      <w:bookmarkStart w:id="12" w:name="_Toc33523207"/>
       <w:r>
         <w:rPr>
           <w:lang w:val="de-DE"/>
@@ -4163,7 +4210,7 @@
         </w:rPr>
         <w:t>unosi različite lozinke</w:t>
       </w:r>
-      <w:bookmarkEnd w:id="13"/>
+      <w:bookmarkEnd w:id="12"/>
     </w:p>
     <w:p>
       <w:pPr>
@@ -4242,7 +4289,7 @@
           <w:lang w:val="de-DE"/>
         </w:rPr>
       </w:pPr>
-      <w:bookmarkStart w:id="14" w:name="_Hlk36226394"/>
+      <w:bookmarkStart w:id="13" w:name="_Hlk36226394"/>
       <w:r>
         <w:rPr>
           <w:lang w:val="de-DE"/>
@@ -4333,15 +4380,15 @@
           <w:lang w:val="de-DE"/>
         </w:rPr>
       </w:pPr>
-      <w:bookmarkStart w:id="15" w:name="_Toc33523208"/>
+      <w:bookmarkStart w:id="14" w:name="_Toc33523208"/>
+      <w:bookmarkEnd w:id="13"/>
+      <w:r>
+        <w:rPr>
+          <w:lang w:val="de-DE"/>
+        </w:rPr>
+        <w:t>Posebni zahtevi</w:t>
+      </w:r>
       <w:bookmarkEnd w:id="14"/>
-      <w:r>
-        <w:rPr>
-          <w:lang w:val="de-DE"/>
-        </w:rPr>
-        <w:t>Posebni zahtevi</w:t>
-      </w:r>
-      <w:bookmarkEnd w:id="15"/>
     </w:p>
     <w:p>
       <w:pPr>
@@ -4368,7 +4415,7 @@
           <w:lang w:val="de-DE"/>
         </w:rPr>
       </w:pPr>
-      <w:bookmarkStart w:id="16" w:name="_Toc33523209"/>
+      <w:bookmarkStart w:id="15" w:name="_Toc33523209"/>
       <w:r>
         <w:rPr>
           <w:lang w:val="de-DE"/>
@@ -4376,7 +4423,7 @@
         <w:lastRenderedPageBreak/>
         <w:t>Preduslovi</w:t>
       </w:r>
-      <w:bookmarkEnd w:id="16"/>
+      <w:bookmarkEnd w:id="15"/>
     </w:p>
     <w:p>
       <w:pPr>
@@ -4403,14 +4450,14 @@
           <w:lang w:val="de-DE"/>
         </w:rPr>
       </w:pPr>
-      <w:bookmarkStart w:id="17" w:name="_Toc33523210"/>
+      <w:bookmarkStart w:id="16" w:name="_Toc33523210"/>
       <w:r>
         <w:rPr>
           <w:lang w:val="de-DE"/>
         </w:rPr>
         <w:t>Posledice</w:t>
       </w:r>
-      <w:bookmarkEnd w:id="17"/>
+      <w:bookmarkEnd w:id="16"/>
     </w:p>
     <w:p>
       <w:pPr>
@@ -4497,7 +4544,7 @@
 </file>
 
 <file path=word/numbering.xml><?xml version="1.0" encoding="utf-8"?>
-<w:numbering xmlns:wpc="http://schemas.microsoft.com/office/word/2010/wordprocessingCanvas" xmlns:cx="http://schemas.microsoft.com/office/drawing/2014/chartex" xmlns:cx1="http://schemas.microsoft.com/office/drawing/2015/9/8/chartex" xmlns:cx2="http://schemas.microsoft.com/office/drawing/2015/10/21/chartex" xmlns:cx3="http://schemas.microsoft.com/office/drawing/2016/5/9/chartex" xmlns:cx4="http://schemas.microsoft.com/office/drawing/2016/5/10/chartex" xmlns:cx5="http://schemas.microsoft.com/office/drawing/2016/5/11/chartex" xmlns:cx6="http://schemas.microsoft.com/office/drawing/2016/5/12/chartex" xmlns:cx7="http://schemas.microsoft.com/office/drawing/2016/5/13/chartex" xmlns:cx8="http://schemas.microsoft.com/office/drawing/2016/5/14/chartex" xmlns:mc="http://schemas.openxmlformats.org/markup-compatibility/2006" xmlns:aink="http://schemas.microsoft.com/office/drawing/2016/ink" xmlns:am3d="http://schemas.microsoft.com/office/drawing/2017/model3d" xmlns:o="urn:schemas-microsoft-com:office:office" xmlns:r="http://schemas.openxmlformats.org/officeDocument/2006/relationships" xmlns:m="http://schemas.openxmlformats.org/officeDocument/2006/math" xmlns:v="urn:schemas-microsoft-com:vml" xmlns:wp14="http://schemas.microsoft.com/office/word/2010/wordprocessingDrawing" xmlns:wp="http://schemas.openxmlformats.org/drawingml/2006/wordprocessingDrawing" xmlns:w10="urn:schemas-microsoft-com:office:word" xmlns:w="http://schemas.openxmlformats.org/wordprocessingml/2006/main" xmlns:w14="http://schemas.microsoft.com/office/word/2010/wordml" xmlns:w15="http://schemas.microsoft.com/office/word/2012/wordml" xmlns:w16cid="http://schemas.microsoft.com/office/word/2016/wordml/cid" xmlns:w16se="http://schemas.microsoft.com/office/word/2015/wordml/symex" xmlns:wpg="http://schemas.microsoft.com/office/word/2010/wordprocessingGroup" xmlns:wpi="http://schemas.microsoft.com/office/word/2010/wordprocessingInk" xmlns:wne="http://schemas.microsoft.com/office/word/2006/wordml" xmlns:wps="http://schemas.microsoft.com/office/word/2010/wordprocessingShape" mc:Ignorable="w14 w15 w16se w16cid wp14">
+<w:numbering xmlns:wpc="http://schemas.microsoft.com/office/word/2010/wordprocessingCanvas" xmlns:cx="http://schemas.microsoft.com/office/drawing/2014/chartex" xmlns:cx1="http://schemas.microsoft.com/office/drawing/2015/9/8/chartex" xmlns:cx2="http://schemas.microsoft.com/office/drawing/2015/10/21/chartex" xmlns:cx3="http://schemas.microsoft.com/office/drawing/2016/5/9/chartex" xmlns:cx4="http://schemas.microsoft.com/office/drawing/2016/5/10/chartex" xmlns:cx5="http://schemas.microsoft.com/office/drawing/2016/5/11/chartex" xmlns:cx6="http://schemas.microsoft.com/office/drawing/2016/5/12/chartex" xmlns:cx7="http://schemas.microsoft.com/office/drawing/2016/5/13/chartex" xmlns:cx8="http://schemas.microsoft.com/office/drawing/2016/5/14/chartex" xmlns:mc="http://schemas.openxmlformats.org/markup-compatibility/2006" xmlns:aink="http://schemas.microsoft.com/office/drawing/2016/ink" xmlns:am3d="http://schemas.microsoft.com/office/drawing/2017/model3d" xmlns:o="urn:schemas-microsoft-com:office:office" xmlns:r="http://schemas.openxmlformats.org/officeDocument/2006/relationships" xmlns:m="http://schemas.openxmlformats.org/officeDocument/2006/math" xmlns:v="urn:schemas-microsoft-com:vml" xmlns:wp14="http://schemas.microsoft.com/office/word/2010/wordprocessingDrawing" xmlns:wp="http://schemas.openxmlformats.org/drawingml/2006/wordprocessingDrawing" xmlns:w10="urn:schemas-microsoft-com:office:word" xmlns:w="http://schemas.openxmlformats.org/wordprocessingml/2006/main" xmlns:w14="http://schemas.microsoft.com/office/word/2010/wordml" xmlns:w15="http://schemas.microsoft.com/office/word/2012/wordml" xmlns:w16cex="http://schemas.microsoft.com/office/word/2018/wordml/cex" xmlns:w16cid="http://schemas.microsoft.com/office/word/2016/wordml/cid" xmlns:w16="http://schemas.microsoft.com/office/word/2018/wordml" xmlns:w16se="http://schemas.microsoft.com/office/word/2015/wordml/symex" xmlns:wpg="http://schemas.microsoft.com/office/word/2010/wordprocessingGroup" xmlns:wpi="http://schemas.microsoft.com/office/word/2010/wordprocessingInk" xmlns:wne="http://schemas.microsoft.com/office/word/2006/wordml" xmlns:wps="http://schemas.microsoft.com/office/word/2010/wordprocessingShape" mc:Ignorable="w14 w15 w16se w16cid w16 w16cex wp14">
   <w:abstractNum w:abstractNumId="0" w15:restartNumberingAfterBreak="0">
     <w:nsid w:val="07EE5DC4"/>
     <w:multiLevelType w:val="hybridMultilevel"/>
@@ -5520,7 +5567,7 @@
 </file>
 
 <file path=word/styles.xml><?xml version="1.0" encoding="utf-8"?>
-<w:styles xmlns:mc="http://schemas.openxmlformats.org/markup-compatibility/2006" xmlns:r="http://schemas.openxmlformats.org/officeDocument/2006/relationships" xmlns:w="http://schemas.openxmlformats.org/wordprocessingml/2006/main" xmlns:w14="http://schemas.microsoft.com/office/word/2010/wordml" xmlns:w15="http://schemas.microsoft.com/office/word/2012/wordml" xmlns:w16cid="http://schemas.microsoft.com/office/word/2016/wordml/cid" xmlns:w16se="http://schemas.microsoft.com/office/word/2015/wordml/symex" mc:Ignorable="w14 w15 w16se w16cid">
+<w:styles xmlns:mc="http://schemas.openxmlformats.org/markup-compatibility/2006" xmlns:r="http://schemas.openxmlformats.org/officeDocument/2006/relationships" xmlns:w="http://schemas.openxmlformats.org/wordprocessingml/2006/main" xmlns:w14="http://schemas.microsoft.com/office/word/2010/wordml" xmlns:w15="http://schemas.microsoft.com/office/word/2012/wordml" xmlns:w16cex="http://schemas.microsoft.com/office/word/2018/wordml/cex" xmlns:w16cid="http://schemas.microsoft.com/office/word/2016/wordml/cid" xmlns:w16="http://schemas.microsoft.com/office/word/2018/wordml" xmlns:w16se="http://schemas.microsoft.com/office/word/2015/wordml/symex" mc:Ignorable="w14 w15 w16se w16cid w16 w16cex">
   <w:docDefaults>
     <w:rPrDefault>
       <w:rPr>
@@ -5536,7 +5583,7 @@
       </w:pPr>
     </w:pPrDefault>
   </w:docDefaults>
-  <w:latentStyles w:defLockedState="0" w:defUIPriority="99" w:defSemiHidden="0" w:defUnhideWhenUsed="0" w:defQFormat="0" w:count="377">
+  <w:latentStyles w:defLockedState="0" w:defUIPriority="99" w:defSemiHidden="0" w:defUnhideWhenUsed="0" w:defQFormat="0" w:count="376">
     <w:lsdException w:name="Normal" w:uiPriority="0" w:qFormat="1"/>
     <w:lsdException w:name="heading 1" w:uiPriority="9" w:qFormat="1"/>
     <w:lsdException w:name="heading 2" w:semiHidden="1" w:uiPriority="9" w:unhideWhenUsed="1" w:qFormat="1"/>
@@ -5913,7 +5960,6 @@
     <w:lsdException w:name="Hashtag" w:semiHidden="1" w:unhideWhenUsed="1"/>
     <w:lsdException w:name="Unresolved Mention" w:semiHidden="1" w:unhideWhenUsed="1"/>
     <w:lsdException w:name="Smart Link" w:semiHidden="1" w:unhideWhenUsed="1"/>
-    <w:lsdException w:name="Smart Link Error" w:semiHidden="1" w:unhideWhenUsed="1"/>
   </w:latentStyles>
   <w:style w:type="paragraph" w:default="1" w:styleId="Normal">
     <w:name w:val="Normal"/>
@@ -6958,76 +7004,12 @@
 </file>
 
 <file path=customXml/item1.xml><?xml version="1.0" encoding="utf-8"?>
-<p:properties xmlns:p="http://schemas.microsoft.com/office/2006/metadata/properties" xmlns:xsi="http://www.w3.org/2001/XMLSchema-instance" xmlns:pc="http://schemas.microsoft.com/office/infopath/2007/PartnerControls">
-  <documentManagement>
-    <NotebookType xmlns="854091b4-4ead-4e82-a936-895171e07fe0" xsi:nil="true"/>
-    <Has_Teacher_Only_SectionGroup xmlns="854091b4-4ead-4e82-a936-895171e07fe0" xsi:nil="true"/>
-    <Member_Groups xmlns="854091b4-4ead-4e82-a936-895171e07fe0">
-      <UserInfo>
-        <DisplayName/>
-        <AccountId xsi:nil="true"/>
-        <AccountType/>
-      </UserInfo>
-    </Member_Groups>
-    <Owner xmlns="854091b4-4ead-4e82-a936-895171e07fe0">
-      <UserInfo>
-        <DisplayName/>
-        <AccountId xsi:nil="true"/>
-        <AccountType/>
-      </UserInfo>
-    </Owner>
-    <Leaders xmlns="854091b4-4ead-4e82-a936-895171e07fe0">
-      <UserInfo>
-        <DisplayName/>
-        <AccountId xsi:nil="true"/>
-        <AccountType/>
-      </UserInfo>
-    </Leaders>
-    <Members xmlns="854091b4-4ead-4e82-a936-895171e07fe0">
-      <UserInfo>
-        <DisplayName/>
-        <AccountId xsi:nil="true"/>
-        <AccountType/>
-      </UserInfo>
-    </Members>
-    <IsNotebookLocked xmlns="854091b4-4ead-4e82-a936-895171e07fe0" xsi:nil="true"/>
-    <Invited_Leaders xmlns="854091b4-4ead-4e82-a936-895171e07fe0" xsi:nil="true"/>
-    <FolderType xmlns="854091b4-4ead-4e82-a936-895171e07fe0" xsi:nil="true"/>
-    <CultureName xmlns="854091b4-4ead-4e82-a936-895171e07fe0" xsi:nil="true"/>
-    <Students xmlns="854091b4-4ead-4e82-a936-895171e07fe0">
-      <UserInfo>
-        <DisplayName/>
-        <AccountId xsi:nil="true"/>
-        <AccountType/>
-      </UserInfo>
-    </Students>
-    <Templates xmlns="854091b4-4ead-4e82-a936-895171e07fe0" xsi:nil="true"/>
-    <Self_Registration_Enabled xmlns="854091b4-4ead-4e82-a936-895171e07fe0" xsi:nil="true"/>
-    <DefaultSectionNames xmlns="854091b4-4ead-4e82-a936-895171e07fe0" xsi:nil="true"/>
-    <Invited_Members xmlns="854091b4-4ead-4e82-a936-895171e07fe0" xsi:nil="true"/>
-    <AppVersion xmlns="854091b4-4ead-4e82-a936-895171e07fe0" xsi:nil="true"/>
-    <TeamsChannelId xmlns="854091b4-4ead-4e82-a936-895171e07fe0" xsi:nil="true"/>
-    <Invited_Students xmlns="854091b4-4ead-4e82-a936-895171e07fe0" xsi:nil="true"/>
-    <Teachers xmlns="854091b4-4ead-4e82-a936-895171e07fe0">
-      <UserInfo>
-        <DisplayName/>
-        <AccountId xsi:nil="true"/>
-        <AccountType/>
-      </UserInfo>
-    </Teachers>
-    <Student_Groups xmlns="854091b4-4ead-4e82-a936-895171e07fe0">
-      <UserInfo>
-        <DisplayName/>
-        <AccountId xsi:nil="true"/>
-        <AccountType/>
-      </UserInfo>
-    </Student_Groups>
-    <Math_Settings xmlns="854091b4-4ead-4e82-a936-895171e07fe0" xsi:nil="true"/>
-    <Has_Leaders_Only_SectionGroup xmlns="854091b4-4ead-4e82-a936-895171e07fe0" xsi:nil="true"/>
-    <Is_Collaboration_Space_Locked xmlns="854091b4-4ead-4e82-a936-895171e07fe0" xsi:nil="true"/>
-    <Invited_Teachers xmlns="854091b4-4ead-4e82-a936-895171e07fe0" xsi:nil="true"/>
-  </documentManagement>
-</p:properties>
+<?mso-contentType ?>
+<FormTemplates xmlns="http://schemas.microsoft.com/sharepoint/v3/contenttype/forms">
+  <Display>DocumentLibraryForm</Display>
+  <Edit>DocumentLibraryForm</Edit>
+  <New>DocumentLibraryForm</New>
+</FormTemplates>
 </file>
 
 <file path=customXml/item2.xml><?xml version="1.0" encoding="utf-8"?>
@@ -7482,20 +7464,82 @@
 </file>
 
 <file path=customXml/item3.xml><?xml version="1.0" encoding="utf-8"?>
-<?mso-contentType ?>
-<FormTemplates xmlns="http://schemas.microsoft.com/sharepoint/v3/contenttype/forms">
-  <Display>DocumentLibraryForm</Display>
-  <Edit>DocumentLibraryForm</Edit>
-  <New>DocumentLibraryForm</New>
-</FormTemplates>
+<p:properties xmlns:p="http://schemas.microsoft.com/office/2006/metadata/properties" xmlns:xsi="http://www.w3.org/2001/XMLSchema-instance" xmlns:pc="http://schemas.microsoft.com/office/infopath/2007/PartnerControls">
+  <documentManagement>
+    <NotebookType xmlns="854091b4-4ead-4e82-a936-895171e07fe0" xsi:nil="true"/>
+    <Has_Teacher_Only_SectionGroup xmlns="854091b4-4ead-4e82-a936-895171e07fe0" xsi:nil="true"/>
+    <Member_Groups xmlns="854091b4-4ead-4e82-a936-895171e07fe0">
+      <UserInfo>
+        <DisplayName/>
+        <AccountId xsi:nil="true"/>
+        <AccountType/>
+      </UserInfo>
+    </Member_Groups>
+    <Owner xmlns="854091b4-4ead-4e82-a936-895171e07fe0">
+      <UserInfo>
+        <DisplayName/>
+        <AccountId xsi:nil="true"/>
+        <AccountType/>
+      </UserInfo>
+    </Owner>
+    <Leaders xmlns="854091b4-4ead-4e82-a936-895171e07fe0">
+      <UserInfo>
+        <DisplayName/>
+        <AccountId xsi:nil="true"/>
+        <AccountType/>
+      </UserInfo>
+    </Leaders>
+    <Members xmlns="854091b4-4ead-4e82-a936-895171e07fe0">
+      <UserInfo>
+        <DisplayName/>
+        <AccountId xsi:nil="true"/>
+        <AccountType/>
+      </UserInfo>
+    </Members>
+    <IsNotebookLocked xmlns="854091b4-4ead-4e82-a936-895171e07fe0" xsi:nil="true"/>
+    <Invited_Leaders xmlns="854091b4-4ead-4e82-a936-895171e07fe0" xsi:nil="true"/>
+    <FolderType xmlns="854091b4-4ead-4e82-a936-895171e07fe0" xsi:nil="true"/>
+    <CultureName xmlns="854091b4-4ead-4e82-a936-895171e07fe0" xsi:nil="true"/>
+    <Students xmlns="854091b4-4ead-4e82-a936-895171e07fe0">
+      <UserInfo>
+        <DisplayName/>
+        <AccountId xsi:nil="true"/>
+        <AccountType/>
+      </UserInfo>
+    </Students>
+    <Templates xmlns="854091b4-4ead-4e82-a936-895171e07fe0" xsi:nil="true"/>
+    <Self_Registration_Enabled xmlns="854091b4-4ead-4e82-a936-895171e07fe0" xsi:nil="true"/>
+    <DefaultSectionNames xmlns="854091b4-4ead-4e82-a936-895171e07fe0" xsi:nil="true"/>
+    <Invited_Members xmlns="854091b4-4ead-4e82-a936-895171e07fe0" xsi:nil="true"/>
+    <AppVersion xmlns="854091b4-4ead-4e82-a936-895171e07fe0" xsi:nil="true"/>
+    <TeamsChannelId xmlns="854091b4-4ead-4e82-a936-895171e07fe0" xsi:nil="true"/>
+    <Invited_Students xmlns="854091b4-4ead-4e82-a936-895171e07fe0" xsi:nil="true"/>
+    <Teachers xmlns="854091b4-4ead-4e82-a936-895171e07fe0">
+      <UserInfo>
+        <DisplayName/>
+        <AccountId xsi:nil="true"/>
+        <AccountType/>
+      </UserInfo>
+    </Teachers>
+    <Student_Groups xmlns="854091b4-4ead-4e82-a936-895171e07fe0">
+      <UserInfo>
+        <DisplayName/>
+        <AccountId xsi:nil="true"/>
+        <AccountType/>
+      </UserInfo>
+    </Student_Groups>
+    <Math_Settings xmlns="854091b4-4ead-4e82-a936-895171e07fe0" xsi:nil="true"/>
+    <Has_Leaders_Only_SectionGroup xmlns="854091b4-4ead-4e82-a936-895171e07fe0" xsi:nil="true"/>
+    <Is_Collaboration_Space_Locked xmlns="854091b4-4ead-4e82-a936-895171e07fe0" xsi:nil="true"/>
+    <Invited_Teachers xmlns="854091b4-4ead-4e82-a936-895171e07fe0" xsi:nil="true"/>
+  </documentManagement>
+</p:properties>
 </file>
 
 <file path=customXml/itemProps1.xml><?xml version="1.0" encoding="utf-8"?>
-<ds:datastoreItem xmlns:ds="http://schemas.openxmlformats.org/officeDocument/2006/customXml" ds:itemID="{A5E3E672-1E8D-48A9-A33E-82DB85C84137}">
+<ds:datastoreItem xmlns:ds="http://schemas.openxmlformats.org/officeDocument/2006/customXml" ds:itemID="{FD7A6F69-B9D6-46EC-BC4B-F9D09712C998}">
   <ds:schemaRefs>
-    <ds:schemaRef ds:uri="http://schemas.microsoft.com/office/2006/metadata/properties"/>
-    <ds:schemaRef ds:uri="http://schemas.microsoft.com/office/infopath/2007/PartnerControls"/>
-    <ds:schemaRef ds:uri="854091b4-4ead-4e82-a936-895171e07fe0"/>
+    <ds:schemaRef ds:uri="http://schemas.microsoft.com/sharepoint/v3/contenttype/forms"/>
   </ds:schemaRefs>
 </ds:datastoreItem>
 </file>
@@ -7520,9 +7564,11 @@
 </file>
 
 <file path=customXml/itemProps3.xml><?xml version="1.0" encoding="utf-8"?>
-<ds:datastoreItem xmlns:ds="http://schemas.openxmlformats.org/officeDocument/2006/customXml" ds:itemID="{FD7A6F69-B9D6-46EC-BC4B-F9D09712C998}">
+<ds:datastoreItem xmlns:ds="http://schemas.openxmlformats.org/officeDocument/2006/customXml" ds:itemID="{A5E3E672-1E8D-48A9-A33E-82DB85C84137}">
   <ds:schemaRefs>
-    <ds:schemaRef ds:uri="http://schemas.microsoft.com/sharepoint/v3/contenttype/forms"/>
+    <ds:schemaRef ds:uri="http://schemas.microsoft.com/office/2006/metadata/properties"/>
+    <ds:schemaRef ds:uri="http://schemas.microsoft.com/office/infopath/2007/PartnerControls"/>
+    <ds:schemaRef ds:uri="854091b4-4ead-4e82-a936-895171e07fe0"/>
   </ds:schemaRefs>
 </ds:datastoreItem>
 </file>
</xml_diff>